<commit_message>
Generování dokumentace v pdf
</commit_message>
<xml_diff>
--- a/DiscordBot.docx
+++ b/DiscordBot.docx
@@ -458,10 +458,7 @@
       </w:r>
       <w:proofErr w:type="spellStart"/>
       <w:r>
-        <w:t>bot</w:t>
-      </w:r>
-      <w:r>
-        <w:t>ů</w:t>
+        <w:t>botů</w:t>
       </w:r>
       <w:proofErr w:type="spellEnd"/>
       <w:r>
@@ -937,14 +934,19 @@
       </w:r>
       <w:proofErr w:type="spellEnd"/>
       <w:r>
+        <w:t xml:space="preserve"> and </w:t>
+      </w:r>
+      <w:proofErr w:type="spellStart"/>
+      <w:r>
+        <w:t>understanding</w:t>
+      </w:r>
+      <w:proofErr w:type="spellEnd"/>
+      <w:r>
         <w:t xml:space="preserve"> </w:t>
       </w:r>
-      <w:r>
-        <w:t xml:space="preserve">and </w:t>
-      </w:r>
       <w:proofErr w:type="spellStart"/>
       <w:r>
-        <w:t>understanding</w:t>
+        <w:t>rules</w:t>
       </w:r>
       <w:proofErr w:type="spellEnd"/>
       <w:r>
@@ -952,7 +954,7 @@
       </w:r>
       <w:proofErr w:type="spellStart"/>
       <w:r>
-        <w:t>rules</w:t>
+        <w:t>of</w:t>
       </w:r>
       <w:proofErr w:type="spellEnd"/>
       <w:r>
@@ -960,42 +962,63 @@
       </w:r>
       <w:proofErr w:type="spellStart"/>
       <w:r>
-        <w:t>of</w:t>
+        <w:t>communication</w:t>
       </w:r>
       <w:proofErr w:type="spellEnd"/>
       <w:r>
+        <w:t xml:space="preserve"> on Discord server. </w:t>
+      </w:r>
+      <w:proofErr w:type="spellStart"/>
+      <w:r>
+        <w:t>The</w:t>
+      </w:r>
+      <w:proofErr w:type="spellEnd"/>
+      <w:r>
+        <w:t xml:space="preserve"> bot </w:t>
+      </w:r>
+      <w:proofErr w:type="spellStart"/>
+      <w:r>
+        <w:t>responds</w:t>
+      </w:r>
+      <w:proofErr w:type="spellEnd"/>
+      <w:r>
+        <w:t xml:space="preserve"> to </w:t>
+      </w:r>
+      <w:proofErr w:type="spellStart"/>
+      <w:r>
+        <w:t>the</w:t>
+      </w:r>
+      <w:proofErr w:type="spellEnd"/>
+      <w:r>
         <w:t xml:space="preserve"> </w:t>
       </w:r>
       <w:proofErr w:type="spellStart"/>
       <w:r>
-        <w:t>communication</w:t>
+        <w:t>user's</w:t>
       </w:r>
       <w:proofErr w:type="spellEnd"/>
       <w:r>
-        <w:t xml:space="preserve"> on Discord server</w:t>
-      </w:r>
-      <w:r>
-        <w:t xml:space="preserve">. </w:t>
+        <w:t xml:space="preserve"> </w:t>
       </w:r>
       <w:proofErr w:type="spellStart"/>
       <w:r>
-        <w:t>The</w:t>
+        <w:t>commands</w:t>
       </w:r>
       <w:proofErr w:type="spellEnd"/>
       <w:r>
-        <w:t xml:space="preserve"> bot </w:t>
+        <w:t xml:space="preserve"> and </w:t>
       </w:r>
       <w:proofErr w:type="spellStart"/>
       <w:r>
-        <w:t>responds</w:t>
+        <w:t>is</w:t>
       </w:r>
       <w:proofErr w:type="spellEnd"/>
       <w:r>
-        <w:t xml:space="preserve"> to </w:t>
+        <w:t xml:space="preserve"> </w:t>
       </w:r>
       <w:proofErr w:type="spellStart"/>
       <w:r>
-        <w:t>the</w:t>
+        <w:t>also</w:t>
       </w:r>
       <w:proofErr w:type="spellEnd"/>
       <w:r>
@@ -1003,112 +1026,77 @@
       </w:r>
       <w:proofErr w:type="spellStart"/>
       <w:r>
-        <w:t>user's</w:t>
+        <w:t>able</w:t>
       </w:r>
       <w:proofErr w:type="spellEnd"/>
       <w:r>
+        <w:t xml:space="preserve"> to display </w:t>
+      </w:r>
+      <w:proofErr w:type="spellStart"/>
+      <w:r>
+        <w:t>clear</w:t>
+      </w:r>
+      <w:proofErr w:type="spellEnd"/>
+      <w:r>
+        <w:t xml:space="preserve"> game data </w:t>
+      </w:r>
+      <w:proofErr w:type="spellStart"/>
+      <w:r>
+        <w:t>that</w:t>
+      </w:r>
+      <w:proofErr w:type="spellEnd"/>
+      <w:r>
         <w:t xml:space="preserve"> </w:t>
       </w:r>
       <w:proofErr w:type="spellStart"/>
       <w:r>
-        <w:t>commands</w:t>
+        <w:t>is</w:t>
       </w:r>
       <w:proofErr w:type="spellEnd"/>
       <w:r>
-        <w:t xml:space="preserve"> and </w:t>
+        <w:t xml:space="preserve"> </w:t>
       </w:r>
       <w:proofErr w:type="spellStart"/>
       <w:r>
-        <w:t>is</w:t>
+        <w:t>otherwise</w:t>
       </w:r>
       <w:proofErr w:type="spellEnd"/>
       <w:r>
+        <w:t xml:space="preserve"> not </w:t>
+      </w:r>
+      <w:proofErr w:type="spellStart"/>
+      <w:r>
+        <w:t>publicly</w:t>
+      </w:r>
+      <w:proofErr w:type="spellEnd"/>
+      <w:r>
         <w:t xml:space="preserve"> </w:t>
       </w:r>
       <w:proofErr w:type="spellStart"/>
       <w:r>
-        <w:t>also</w:t>
+        <w:t>available</w:t>
       </w:r>
       <w:proofErr w:type="spellEnd"/>
       <w:r>
+        <w:t>.</w:t>
+      </w:r>
+    </w:p>
+    <w:p>
+      <w:proofErr w:type="spellStart"/>
+      <w:r>
+        <w:t>Key</w:t>
+      </w:r>
+      <w:proofErr w:type="spellEnd"/>
+      <w:r>
         <w:t xml:space="preserve"> </w:t>
       </w:r>
       <w:proofErr w:type="spellStart"/>
       <w:r>
-        <w:t>able</w:t>
+        <w:t>words</w:t>
       </w:r>
       <w:proofErr w:type="spellEnd"/>
       <w:r>
-        <w:t xml:space="preserve"> to display </w:t>
-      </w:r>
-      <w:proofErr w:type="spellStart"/>
-      <w:r>
-        <w:t>clear</w:t>
-      </w:r>
-      <w:proofErr w:type="spellEnd"/>
-      <w:r>
-        <w:t xml:space="preserve"> game data </w:t>
-      </w:r>
-      <w:proofErr w:type="spellStart"/>
-      <w:r>
-        <w:t>that</w:t>
-      </w:r>
-      <w:proofErr w:type="spellEnd"/>
-      <w:r>
-        <w:t xml:space="preserve"> </w:t>
-      </w:r>
-      <w:proofErr w:type="spellStart"/>
-      <w:r>
-        <w:t>is</w:t>
-      </w:r>
-      <w:proofErr w:type="spellEnd"/>
-      <w:r>
-        <w:t xml:space="preserve"> </w:t>
-      </w:r>
-      <w:proofErr w:type="spellStart"/>
-      <w:r>
-        <w:t>otherwise</w:t>
-      </w:r>
-      <w:proofErr w:type="spellEnd"/>
-      <w:r>
-        <w:t xml:space="preserve"> not </w:t>
-      </w:r>
-      <w:proofErr w:type="spellStart"/>
-      <w:r>
-        <w:t>publicly</w:t>
-      </w:r>
-      <w:proofErr w:type="spellEnd"/>
-      <w:r>
-        <w:t xml:space="preserve"> </w:t>
-      </w:r>
-      <w:proofErr w:type="spellStart"/>
-      <w:r>
-        <w:t>available</w:t>
-      </w:r>
-      <w:proofErr w:type="spellEnd"/>
-      <w:r>
-        <w:t>.</w:t>
-      </w:r>
-    </w:p>
-    <w:p>
-      <w:proofErr w:type="spellStart"/>
-      <w:r>
-        <w:t>Key</w:t>
-      </w:r>
-      <w:proofErr w:type="spellEnd"/>
-      <w:r>
-        <w:t xml:space="preserve"> </w:t>
-      </w:r>
-      <w:proofErr w:type="spellStart"/>
-      <w:r>
-        <w:t>words</w:t>
-      </w:r>
-      <w:proofErr w:type="spellEnd"/>
-      <w:r>
-        <w:t>:</w:t>
-      </w:r>
-      <w:r>
-        <w:t xml:space="preserve"> bot, Pokémon GO, Discord, .NET, DSharpPlus</w:t>
+        <w:t>: bot, Pokémon GO, Discord, .NET, DSharpPlus</w:t>
       </w:r>
     </w:p>
     <w:p>
@@ -1132,7 +1120,49 @@
       <w:bookmarkEnd w:id="0"/>
     </w:p>
     <w:p>
-      <w:pPr>
+      <w:r>
+        <w:t>Prohlašuji, že svou práci k ročníkovému projektu jsem vypracoval samostatně jako původní dílo s použitím uvedené literatury a na základě konzultací s vedoucím mé diplomové práce. Jsem si vědom toho, že se na tuto práci plně vztahuje zákon č. 121/2000 Sb. o právu autorském, zejména § 60 – školní dílo. Beru na vědomí, že Technická univerzita v Liberci nezasahuje do mých autorských práv užitím mé práce pro vnitřní potřebu Technické univerzity v Liberci. Užiji-li tuto práci nebo poskytnu-li licenci k jejímu využití, jsem si vědom povinnosti informovat o této skutečnosti Technickou univerzitu v Liberci; v tomto případě má Technická univerzita v Liberci právo ode mne požadovat úhradu nákladů, které vynaložila na vytvoření díla, až do jejich skutečné výše. Jsem si vědom následků, které podle zákona o vysokých školách mohou vyplývat z porušení tohoto prohlášení.</w:t>
+      </w:r>
+    </w:p>
+    <w:p/>
+    <w:p/>
+    <w:p/>
+    <w:p/>
+    <w:p/>
+    <w:p/>
+    <w:p/>
+    <w:p/>
+    <w:p/>
+    <w:p/>
+    <w:p/>
+    <w:p/>
+    <w:p/>
+    <w:p/>
+    <w:p/>
+    <w:p/>
+    <w:p/>
+    <w:p>
+      <w:pPr>
+        <w:pStyle w:val="Normlnbezodsazen"/>
+      </w:pPr>
+      <w:r>
+        <w:t xml:space="preserve">V Liberci dne </w:t>
+      </w:r>
+      <w:r>
+        <w:t>4</w:t>
+      </w:r>
+      <w:r>
+        <w:t>. září 2022</w:t>
+      </w:r>
+    </w:p>
+    <w:p>
+      <w:pPr>
+        <w:pStyle w:val="Normlnbezodsazen"/>
+      </w:pPr>
+    </w:p>
+    <w:p>
+      <w:pPr>
+        <w:pStyle w:val="Normlnbezodsazen"/>
         <w:sectPr>
           <w:headerReference w:type="default" r:id="rId9"/>
           <w:footerReference w:type="default" r:id="rId10"/>
@@ -1144,8 +1174,19 @@
         </w:sectPr>
       </w:pPr>
       <w:r>
-        <w:t>Prohlašuji, že svou práci k ročníkovému projektu jsem vypracoval samostatně jako původní dílo s použitím uvedené literatury a na základě konzultací s vedoucím mé diplomové práce. Jsem si vědom toho, že se na tuto práci plně vztahuje zákon č. 121/2000 Sb. o právu autorském, zejména § 60 – školní dílo. Beru na vědomí, že Technická univerzita v Liberci nezasahuje do mých autorských práv užitím mé práce pro vnitřní potřebu Technické univerzity v Liberci. Užiji-li tuto práci nebo poskytnu-li licenci k jejímu využití, jsem si vědom povinnosti informovat o této skutečnosti Technickou univerzitu v Liberci; v tomto případě má Technická univerzita v Liberci právo ode mne požadovat úhradu nákladů, které vynaložila na vytvoření díla, až do jejich skutečné výše. Jsem si vědom následků, které podle zákona o vysokých školách mohou vyplývat z porušení tohoto prohlášení.</w:t>
-      </w:r>
+        <w:t>Podpis:</w:t>
+      </w:r>
+      <w:r>
+        <w:tab/>
+      </w:r>
+      <w:r>
+        <w:t>…………………………</w:t>
+      </w:r>
+      <w:proofErr w:type="gramStart"/>
+      <w:r>
+        <w:t>…….</w:t>
+      </w:r>
+      <w:proofErr w:type="gramEnd"/>
       <w:r>
         <w:br w:type="page"/>
       </w:r>
@@ -1480,7 +1521,19 @@
               <w:rPr>
                 <w:rStyle w:val="Hypertextovodkaz"/>
               </w:rPr>
-              <w:t>.NET</w:t>
+              <w:t>.</w:t>
+            </w:r>
+            <w:r>
+              <w:rPr>
+                <w:rStyle w:val="Hypertextovodkaz"/>
+              </w:rPr>
+              <w:t>N</w:t>
+            </w:r>
+            <w:r>
+              <w:rPr>
+                <w:rStyle w:val="Hypertextovodkaz"/>
+              </w:rPr>
+              <w:t>ET</w:t>
             </w:r>
             <w:r>
               <w:rPr>
@@ -4271,12 +4324,7 @@
       </w:r>
       <w:r>
         <w:tab/>
-      </w:r>
-      <w:r>
-        <w:t>Comma-separated values</w:t>
-      </w:r>
-      <w:r>
-        <w:t xml:space="preserve"> (hodnoty oddělené čárkami)</w:t>
+        <w:t>Comma-separated values (hodnoty oddělené čárkami)</w:t>
       </w:r>
     </w:p>
     <w:p>
@@ -4290,16 +4338,7 @@
         <w:tab/>
       </w:r>
       <w:r>
-        <w:t>JavaScript Object Notation</w:t>
-      </w:r>
-      <w:r>
-        <w:t xml:space="preserve"> (</w:t>
-      </w:r>
-      <w:r>
-        <w:t>JavaScriptový objektový zápis</w:t>
-      </w:r>
-      <w:r>
-        <w:t>)</w:t>
+        <w:t>JavaScript Object Notation (JavaScriptový objektový zápis)</w:t>
       </w:r>
     </w:p>
     <w:p>
@@ -4336,10 +4375,7 @@
         <w:t xml:space="preserve">Tento ročníkový projekt se zabývá vytvořením softwarového robota (dále bot) pro komunikační platformu Discord. Bot má za úkol usnadnit doposud problematickou komunikaci mezi uživateli pro mobilní hru Pokémon GO. Jeho úkolem je vytvořit a udržovat databázi bodů, </w:t>
       </w:r>
       <w:r>
-        <w:t xml:space="preserve">které se ve hře nacházejí, a zpřístupnit uživatelům tato data, která budou jednoduše a přehledně zobrazena. Cílem tohoto projektu je usnadnit a zefektivnit domluvu mezi jednotlivými uživateli hry a podpořit týmovou spolupráci hráčů. Zároveň by měl projekt pomoci novým uživatelům zorientovat </w:t>
-      </w:r>
-      <w:r>
-        <w:t>se v</w:t>
+        <w:t>které se ve hře nacházejí, a zpřístupnit uživatelům tato data, která budou jednoduše a přehledně zobrazena. Cílem tohoto projektu je usnadnit a zefektivnit domluvu mezi jednotlivými uživateli hry a podpořit týmovou spolupráci hráčů. Zároveň by měl projekt pomoci novým uživatelům zorientovat se v</w:t>
       </w:r>
       <w:r>
         <w:t> nastaveném systému komunikace na Discord serveru</w:t>
@@ -5245,27 +5281,14 @@
       <w:r>
         <w:t xml:space="preserve">Obrázek </w:t>
       </w:r>
-      <w:r>
-        <w:fldChar w:fldCharType="begin"/>
-      </w:r>
-      <w:r>
-        <w:instrText xml:space="preserve"> SEQ Obrázek \* ARABIC </w:instrText>
-      </w:r>
-      <w:r>
-        <w:fldChar w:fldCharType="separate"/>
-      </w:r>
-      <w:r>
-        <w:rPr>
-          <w:noProof/>
-        </w:rPr>
-        <w:t>1</w:t>
-      </w:r>
-      <w:r>
-        <w:rPr>
-          <w:noProof/>
-        </w:rPr>
-        <w:fldChar w:fldCharType="end"/>
-      </w:r>
+      <w:fldSimple w:instr=" SEQ Obrázek \* ARABIC ">
+        <w:r>
+          <w:rPr>
+            <w:noProof/>
+          </w:rPr>
+          <w:t>1</w:t>
+        </w:r>
+      </w:fldSimple>
       <w:r>
         <w:t xml:space="preserve"> Grafické rozhraní testovacího serveru na Discordu</w:t>
       </w:r>
@@ -5395,27 +5418,14 @@
       <w:r>
         <w:t xml:space="preserve">Obrázek </w:t>
       </w:r>
-      <w:r>
-        <w:fldChar w:fldCharType="begin"/>
-      </w:r>
-      <w:r>
-        <w:instrText xml:space="preserve"> SEQ Obrázek \* ARABIC </w:instrText>
-      </w:r>
-      <w:r>
-        <w:fldChar w:fldCharType="separate"/>
-      </w:r>
-      <w:r>
-        <w:rPr>
-          <w:noProof/>
-        </w:rPr>
-        <w:t>2</w:t>
-      </w:r>
-      <w:r>
-        <w:rPr>
-          <w:noProof/>
-        </w:rPr>
-        <w:fldChar w:fldCharType="end"/>
-      </w:r>
+      <w:fldSimple w:instr=" SEQ Obrázek \* ARABIC ">
+        <w:r>
+          <w:rPr>
+            <w:noProof/>
+          </w:rPr>
+          <w:t>2</w:t>
+        </w:r>
+      </w:fldSimple>
       <w:r>
         <w:t xml:space="preserve"> </w:t>
       </w:r>
@@ -5575,10 +5585,7 @@
         <w:fldChar w:fldCharType="begin"/>
       </w:r>
       <w:r>
-        <w:instrText xml:space="preserve"> REF _Ref113186792 \r \h </w:instrText>
-      </w:r>
-      <w:r>
-        <w:instrText xml:space="preserve"> \* MERGEFORMAT </w:instrText>
+        <w:instrText xml:space="preserve"> REF _Ref113186792 \r \h  \* MERGEFORMAT </w:instrText>
       </w:r>
       <w:r>
         <w:fldChar w:fldCharType="separate"/>
@@ -6133,24 +6140,14 @@
       <w:r>
         <w:t xml:space="preserve">Obrázek </w:t>
       </w:r>
-      <w:r>
-        <w:fldChar w:fldCharType="begin"/>
-      </w:r>
-      <w:r>
-        <w:instrText xml:space="preserve"> SEQ Obrázek \* ARABIC </w:instrText>
-      </w:r>
-      <w:r>
-        <w:fldChar w:fldCharType="separate"/>
-      </w:r>
-      <w:r>
-        <w:rPr>
-          <w:noProof/>
-        </w:rPr>
-        <w:t>3</w:t>
-      </w:r>
-      <w:r>
-        <w:fldChar w:fldCharType="end"/>
-      </w:r>
+      <w:fldSimple w:instr=" SEQ Obrázek \* ARABIC ">
+        <w:r>
+          <w:rPr>
+            <w:noProof/>
+          </w:rPr>
+          <w:t>3</w:t>
+        </w:r>
+      </w:fldSimple>
       <w:r>
         <w:t xml:space="preserve"> </w:t>
       </w:r>
@@ -6600,24 +6597,14 @@
       <w:r>
         <w:t xml:space="preserve">Obrázek </w:t>
       </w:r>
-      <w:r>
-        <w:fldChar w:fldCharType="begin"/>
-      </w:r>
-      <w:r>
-        <w:instrText xml:space="preserve"> SEQ Obrázek \* ARABIC </w:instrText>
-      </w:r>
-      <w:r>
-        <w:fldChar w:fldCharType="separate"/>
-      </w:r>
-      <w:r>
-        <w:rPr>
-          <w:noProof/>
-        </w:rPr>
-        <w:t>4</w:t>
-      </w:r>
-      <w:r>
-        <w:fldChar w:fldCharType="end"/>
-      </w:r>
+      <w:fldSimple w:instr=" SEQ Obrázek \* ARABIC ">
+        <w:r>
+          <w:rPr>
+            <w:noProof/>
+          </w:rPr>
+          <w:t>4</w:t>
+        </w:r>
+      </w:fldSimple>
       <w:r>
         <w:t xml:space="preserve"> </w:t>
       </w:r>
@@ -6792,24 +6779,14 @@
       <w:r>
         <w:t xml:space="preserve">Obrázek </w:t>
       </w:r>
-      <w:r>
-        <w:fldChar w:fldCharType="begin"/>
-      </w:r>
-      <w:r>
-        <w:instrText xml:space="preserve"> SEQ Obrázek \* ARABIC </w:instrText>
-      </w:r>
-      <w:r>
-        <w:fldChar w:fldCharType="separate"/>
-      </w:r>
-      <w:r>
-        <w:rPr>
-          <w:noProof/>
-        </w:rPr>
-        <w:t>5</w:t>
-      </w:r>
-      <w:r>
-        <w:fldChar w:fldCharType="end"/>
-      </w:r>
+      <w:fldSimple w:instr=" SEQ Obrázek \* ARABIC ">
+        <w:r>
+          <w:rPr>
+            <w:noProof/>
+          </w:rPr>
+          <w:t>5</w:t>
+        </w:r>
+      </w:fldSimple>
       <w:r>
         <w:t xml:space="preserve"> </w:t>
       </w:r>
@@ -7154,26 +7131,28 @@
         <w:t>,</w:t>
       </w:r>
       <w:r>
-        <w:t xml:space="preserve"> viz </w:t>
+        <w:t xml:space="preserve"> viz</w:t>
+      </w:r>
+      <w:r>
+        <w:t xml:space="preserve"> </w:t>
       </w:r>
       <w:r>
         <w:fldChar w:fldCharType="begin"/>
       </w:r>
       <w:r>
-        <w:instrText xml:space="preserve"> REF _Ref112793905 \h </w:instrText>
-      </w:r>
-      <w:r>
-        <w:instrText xml:space="preserve"> \* MERGEFORMAT </w:instrText>
+        <w:instrText xml:space="preserve"> REF _Ref113317197 \h </w:instrText>
       </w:r>
       <w:r>
         <w:fldChar w:fldCharType="separate"/>
       </w:r>
       <w:r>
-        <w:rPr>
-          <w:b/>
-          <w:bCs/>
-        </w:rPr>
-        <w:t>Chyba! Nenalezen zdroj odkazů.</w:t>
+        <w:t xml:space="preserve">Obrázek </w:t>
+      </w:r>
+      <w:r>
+        <w:rPr>
+          <w:noProof/>
+        </w:rPr>
+        <w:t>6</w:t>
       </w:r>
       <w:r>
         <w:fldChar w:fldCharType="end"/>
@@ -7273,27 +7252,19 @@
         <w:pStyle w:val="Titulek"/>
       </w:pPr>
       <w:bookmarkStart w:id="37" w:name="_Toc113206437"/>
+      <w:bookmarkStart w:id="38" w:name="_Ref113317197"/>
       <w:r>
         <w:t xml:space="preserve">Obrázek </w:t>
       </w:r>
-      <w:r>
-        <w:fldChar w:fldCharType="begin"/>
-      </w:r>
-      <w:r>
-        <w:instrText xml:space="preserve"> SEQ Obrázek \* ARABIC </w:instrText>
-      </w:r>
-      <w:r>
-        <w:fldChar w:fldCharType="separate"/>
-      </w:r>
-      <w:r>
-        <w:rPr>
-          <w:noProof/>
-        </w:rPr>
-        <w:t>6</w:t>
-      </w:r>
-      <w:r>
-        <w:fldChar w:fldCharType="end"/>
-      </w:r>
+      <w:fldSimple w:instr=" SEQ Obrázek \* ARABIC ">
+        <w:r>
+          <w:rPr>
+            <w:noProof/>
+          </w:rPr>
+          <w:t>6</w:t>
+        </w:r>
+      </w:fldSimple>
+      <w:bookmarkEnd w:id="38"/>
       <w:r>
         <w:t xml:space="preserve"> </w:t>
       </w:r>
@@ -7306,11 +7277,11 @@
       <w:pPr>
         <w:pStyle w:val="Nadpis2"/>
       </w:pPr>
-      <w:bookmarkStart w:id="38" w:name="_Toc113206478"/>
+      <w:bookmarkStart w:id="39" w:name="_Toc113206478"/>
       <w:r>
         <w:t>Souborová struktura</w:t>
       </w:r>
-      <w:bookmarkEnd w:id="38"/>
+      <w:bookmarkEnd w:id="39"/>
     </w:p>
     <w:p>
       <w:r>
@@ -7481,11 +7452,7 @@
         <w:t>chází</w:t>
       </w:r>
       <w:r>
-        <w:t xml:space="preserve"> modely, </w:t>
-      </w:r>
-      <w:r>
-        <w:lastRenderedPageBreak/>
-        <w:t xml:space="preserve">jako například </w:t>
+        <w:t xml:space="preserve"> modely, jako například </w:t>
       </w:r>
       <w:r>
         <w:rPr>
@@ -7529,7 +7496,11 @@
         <w:t>Bot.cs</w:t>
       </w:r>
       <w:r>
-        <w:t xml:space="preserve"> je třída, která reprezentuje instanci bota.</w:t>
+        <w:t xml:space="preserve"> je třída, která reprezentuje instanci </w:t>
+      </w:r>
+      <w:r>
+        <w:lastRenderedPageBreak/>
+        <w:t>bota.</w:t>
       </w:r>
       <w:r>
         <w:t xml:space="preserve"> </w:t>
@@ -7626,14 +7597,7 @@
           <w:i/>
           <w:iCs/>
         </w:rPr>
-        <w:t>ym+stops_data</w:t>
-      </w:r>
-      <w:r>
-        <w:rPr>
-          <w:i/>
-          <w:iCs/>
-        </w:rPr>
-        <w:t>.xlsx</w:t>
+        <w:t>ym+stops_data.xlsx</w:t>
       </w:r>
       <w:r>
         <w:t xml:space="preserve"> jsou vstupní data, s kterými bot dále pracuje.</w:t>
@@ -7694,48 +7658,38 @@
       <w:pPr>
         <w:pStyle w:val="Titulek"/>
       </w:pPr>
-      <w:bookmarkStart w:id="39" w:name="_Toc113206438"/>
+      <w:bookmarkStart w:id="40" w:name="_Toc113206438"/>
       <w:r>
         <w:t xml:space="preserve">Obrázek </w:t>
       </w:r>
-      <w:r>
-        <w:fldChar w:fldCharType="begin"/>
-      </w:r>
-      <w:r>
-        <w:instrText xml:space="preserve"> SEQ Obrázek \* ARABIC </w:instrText>
-      </w:r>
-      <w:r>
-        <w:fldChar w:fldCharType="separate"/>
-      </w:r>
-      <w:r>
-        <w:rPr>
-          <w:noProof/>
-        </w:rPr>
-        <w:t>7</w:t>
-      </w:r>
-      <w:r>
-        <w:fldChar w:fldCharType="end"/>
-      </w:r>
+      <w:fldSimple w:instr=" SEQ Obrázek \* ARABIC ">
+        <w:r>
+          <w:rPr>
+            <w:noProof/>
+          </w:rPr>
+          <w:t>7</w:t>
+        </w:r>
+      </w:fldSimple>
       <w:r>
         <w:t xml:space="preserve"> Souborová s</w:t>
       </w:r>
       <w:r>
         <w:t>truktura programu</w:t>
       </w:r>
-      <w:bookmarkEnd w:id="39"/>
+      <w:bookmarkEnd w:id="40"/>
     </w:p>
     <w:p>
       <w:pPr>
         <w:pStyle w:val="Nadpis2"/>
       </w:pPr>
-      <w:bookmarkStart w:id="40" w:name="_Toc113206479"/>
+      <w:bookmarkStart w:id="41" w:name="_Toc113206479"/>
       <w:r>
         <w:t>Příkazy</w:t>
       </w:r>
       <w:r>
         <w:t xml:space="preserve"> bota</w:t>
       </w:r>
-      <w:bookmarkEnd w:id="40"/>
+      <w:bookmarkEnd w:id="41"/>
     </w:p>
     <w:p>
       <w:r>
@@ -7836,43 +7790,33 @@
       <w:pPr>
         <w:pStyle w:val="Titulek"/>
       </w:pPr>
-      <w:bookmarkStart w:id="41" w:name="_Toc113206439"/>
+      <w:bookmarkStart w:id="42" w:name="_Toc113206439"/>
       <w:r>
         <w:t xml:space="preserve">Obrázek </w:t>
       </w:r>
-      <w:r>
-        <w:fldChar w:fldCharType="begin"/>
-      </w:r>
-      <w:r>
-        <w:instrText xml:space="preserve"> SEQ Obrázek \* ARABIC </w:instrText>
-      </w:r>
-      <w:r>
-        <w:fldChar w:fldCharType="separate"/>
-      </w:r>
-      <w:r>
-        <w:rPr>
-          <w:noProof/>
-        </w:rPr>
-        <w:t>8</w:t>
-      </w:r>
-      <w:r>
-        <w:fldChar w:fldCharType="end"/>
-      </w:r>
+      <w:fldSimple w:instr=" SEQ Obrázek \* ARABIC ">
+        <w:r>
+          <w:rPr>
+            <w:noProof/>
+          </w:rPr>
+          <w:t>8</w:t>
+        </w:r>
+      </w:fldSimple>
       <w:r>
         <w:t xml:space="preserve"> Ukázka zprávy při vypršení limitu</w:t>
       </w:r>
-      <w:bookmarkEnd w:id="41"/>
+      <w:bookmarkEnd w:id="42"/>
     </w:p>
     <w:p>
       <w:pPr>
         <w:pStyle w:val="Nadpis3"/>
       </w:pPr>
-      <w:bookmarkStart w:id="42" w:name="_Toc113206480"/>
+      <w:bookmarkStart w:id="43" w:name="_Toc113206480"/>
       <w:r>
         <w:lastRenderedPageBreak/>
         <w:t>Nahrávání dat</w:t>
       </w:r>
-      <w:bookmarkEnd w:id="42"/>
+      <w:bookmarkEnd w:id="43"/>
     </w:p>
     <w:p>
       <w:pPr>
@@ -8217,10 +8161,7 @@
         <w:fldChar w:fldCharType="begin"/>
       </w:r>
       <w:r>
-        <w:instrText xml:space="preserve"> REF _Ref113197586 \h </w:instrText>
-      </w:r>
-      <w:r>
-        <w:instrText xml:space="preserve"> \* MERGEFORMAT </w:instrText>
+        <w:instrText xml:space="preserve"> REF _Ref113197586 \h  \* MERGEFORMAT </w:instrText>
       </w:r>
       <w:r>
         <w:fldChar w:fldCharType="separate"/>
@@ -8411,34 +8352,24 @@
           <w:noProof/>
         </w:rPr>
       </w:pPr>
-      <w:bookmarkStart w:id="43" w:name="_Ref113197586"/>
-      <w:bookmarkStart w:id="44" w:name="_Toc113206440"/>
+      <w:bookmarkStart w:id="44" w:name="_Ref113197586"/>
+      <w:bookmarkStart w:id="45" w:name="_Toc113206440"/>
       <w:r>
         <w:t xml:space="preserve">Obrázek </w:t>
       </w:r>
-      <w:r>
-        <w:fldChar w:fldCharType="begin"/>
-      </w:r>
-      <w:r>
-        <w:instrText xml:space="preserve"> SEQ Obrázek \* ARABIC </w:instrText>
-      </w:r>
-      <w:r>
-        <w:fldChar w:fldCharType="separate"/>
-      </w:r>
-      <w:r>
-        <w:rPr>
-          <w:noProof/>
-        </w:rPr>
-        <w:t>9</w:t>
-      </w:r>
-      <w:r>
-        <w:fldChar w:fldCharType="end"/>
-      </w:r>
-      <w:bookmarkEnd w:id="43"/>
+      <w:fldSimple w:instr=" SEQ Obrázek \* ARABIC ">
+        <w:r>
+          <w:rPr>
+            <w:noProof/>
+          </w:rPr>
+          <w:t>9</w:t>
+        </w:r>
+      </w:fldSimple>
+      <w:bookmarkEnd w:id="44"/>
       <w:r>
         <w:t xml:space="preserve"> Výčtový návratový typ</w:t>
       </w:r>
-      <w:bookmarkEnd w:id="44"/>
+      <w:bookmarkEnd w:id="45"/>
     </w:p>
     <w:p>
       <w:pPr>
@@ -8493,37 +8424,27 @@
           <w:noProof/>
         </w:rPr>
       </w:pPr>
-      <w:bookmarkStart w:id="45" w:name="_Ref113194612"/>
-      <w:bookmarkStart w:id="46" w:name="_Toc113206441"/>
+      <w:bookmarkStart w:id="46" w:name="_Ref113194612"/>
+      <w:bookmarkStart w:id="47" w:name="_Toc113206441"/>
       <w:r>
         <w:t xml:space="preserve">Obrázek </w:t>
       </w:r>
-      <w:r>
-        <w:fldChar w:fldCharType="begin"/>
-      </w:r>
-      <w:r>
-        <w:instrText xml:space="preserve"> SEQ Obrázek \* ARABIC </w:instrText>
-      </w:r>
-      <w:r>
-        <w:fldChar w:fldCharType="separate"/>
-      </w:r>
-      <w:r>
-        <w:rPr>
-          <w:noProof/>
-        </w:rPr>
-        <w:t>10</w:t>
-      </w:r>
-      <w:r>
-        <w:fldChar w:fldCharType="end"/>
-      </w:r>
-      <w:bookmarkEnd w:id="45"/>
+      <w:fldSimple w:instr=" SEQ Obrázek \* ARABIC ">
+        <w:r>
+          <w:rPr>
+            <w:noProof/>
+          </w:rPr>
+          <w:t>10</w:t>
+        </w:r>
+      </w:fldSimple>
+      <w:bookmarkEnd w:id="46"/>
       <w:r>
         <w:t xml:space="preserve"> </w:t>
       </w:r>
       <w:r>
         <w:t>Vývojový diagram postupu vyhodnocení existence bodu</w:t>
       </w:r>
-      <w:bookmarkEnd w:id="46"/>
+      <w:bookmarkEnd w:id="47"/>
     </w:p>
     <w:p>
       <w:pPr>
@@ -8575,44 +8496,34 @@
       <w:pPr>
         <w:pStyle w:val="Titulek"/>
       </w:pPr>
-      <w:bookmarkStart w:id="47" w:name="_Ref113194798"/>
-      <w:bookmarkStart w:id="48" w:name="_Toc113206442"/>
+      <w:bookmarkStart w:id="48" w:name="_Ref113194798"/>
+      <w:bookmarkStart w:id="49" w:name="_Toc113206442"/>
       <w:r>
         <w:t xml:space="preserve">Obrázek </w:t>
       </w:r>
-      <w:r>
-        <w:fldChar w:fldCharType="begin"/>
-      </w:r>
-      <w:r>
-        <w:instrText xml:space="preserve"> SEQ Obrázek \* ARABIC </w:instrText>
-      </w:r>
-      <w:r>
-        <w:fldChar w:fldCharType="separate"/>
-      </w:r>
-      <w:r>
-        <w:rPr>
-          <w:noProof/>
-        </w:rPr>
-        <w:t>11</w:t>
-      </w:r>
-      <w:r>
-        <w:fldChar w:fldCharType="end"/>
-      </w:r>
-      <w:bookmarkEnd w:id="47"/>
+      <w:fldSimple w:instr=" SEQ Obrázek \* ARABIC ">
+        <w:r>
+          <w:rPr>
+            <w:noProof/>
+          </w:rPr>
+          <w:t>11</w:t>
+        </w:r>
+      </w:fldSimple>
+      <w:bookmarkEnd w:id="48"/>
       <w:r>
         <w:t xml:space="preserve"> Výpis zápisu bodů</w:t>
       </w:r>
-      <w:bookmarkEnd w:id="48"/>
+      <w:bookmarkEnd w:id="49"/>
     </w:p>
     <w:p>
       <w:pPr>
         <w:pStyle w:val="Nadpis3"/>
       </w:pPr>
-      <w:bookmarkStart w:id="49" w:name="_Toc113206481"/>
+      <w:bookmarkStart w:id="50" w:name="_Toc113206481"/>
       <w:r>
         <w:t>Kontrola dat</w:t>
       </w:r>
-      <w:bookmarkEnd w:id="49"/>
+      <w:bookmarkEnd w:id="50"/>
     </w:p>
     <w:p>
       <w:r>
@@ -8739,44 +8650,34 @@
       <w:pPr>
         <w:pStyle w:val="Titulek"/>
       </w:pPr>
-      <w:bookmarkStart w:id="50" w:name="_Toc113206443"/>
+      <w:bookmarkStart w:id="51" w:name="_Toc113206443"/>
       <w:r>
         <w:t xml:space="preserve">Obrázek </w:t>
       </w:r>
-      <w:r>
-        <w:fldChar w:fldCharType="begin"/>
-      </w:r>
-      <w:r>
-        <w:instrText xml:space="preserve"> SEQ Obrázek \* ARABIC </w:instrText>
-      </w:r>
-      <w:r>
-        <w:fldChar w:fldCharType="separate"/>
-      </w:r>
-      <w:r>
-        <w:rPr>
-          <w:noProof/>
-        </w:rPr>
-        <w:t>12</w:t>
-      </w:r>
-      <w:r>
-        <w:fldChar w:fldCharType="end"/>
-      </w:r>
+      <w:fldSimple w:instr=" SEQ Obrázek \* ARABIC ">
+        <w:r>
+          <w:rPr>
+            <w:noProof/>
+          </w:rPr>
+          <w:t>12</w:t>
+        </w:r>
+      </w:fldSimple>
       <w:r>
         <w:t xml:space="preserve"> Zpráva v případě, že nejsou žádné body na kontrolu.</w:t>
       </w:r>
-      <w:bookmarkEnd w:id="50"/>
+      <w:bookmarkEnd w:id="51"/>
     </w:p>
     <w:p>
       <w:pPr>
         <w:pStyle w:val="Nadpis3"/>
       </w:pPr>
-      <w:bookmarkStart w:id="51" w:name="_Ref113157032"/>
-      <w:bookmarkStart w:id="52" w:name="_Toc113206482"/>
+      <w:bookmarkStart w:id="52" w:name="_Ref113157032"/>
+      <w:bookmarkStart w:id="53" w:name="_Toc113206482"/>
       <w:r>
         <w:t>Změna názvu bodu</w:t>
       </w:r>
-      <w:bookmarkEnd w:id="51"/>
       <w:bookmarkEnd w:id="52"/>
+      <w:bookmarkEnd w:id="53"/>
     </w:p>
     <w:p>
       <w:r>
@@ -8949,35 +8850,25 @@
       <w:pPr>
         <w:pStyle w:val="Titulek"/>
       </w:pPr>
-      <w:bookmarkStart w:id="53" w:name="_Ref113139902"/>
-      <w:bookmarkStart w:id="54" w:name="_Toc113206444"/>
+      <w:bookmarkStart w:id="54" w:name="_Ref113139902"/>
+      <w:bookmarkStart w:id="55" w:name="_Toc113206444"/>
       <w:r>
         <w:lastRenderedPageBreak/>
         <w:t xml:space="preserve">Obrázek </w:t>
       </w:r>
-      <w:r>
-        <w:fldChar w:fldCharType="begin"/>
-      </w:r>
-      <w:r>
-        <w:instrText xml:space="preserve"> SEQ Obrázek \* ARABIC </w:instrText>
-      </w:r>
-      <w:r>
-        <w:fldChar w:fldCharType="separate"/>
-      </w:r>
-      <w:r>
-        <w:rPr>
-          <w:noProof/>
-        </w:rPr>
-        <w:t>13</w:t>
-      </w:r>
-      <w:r>
-        <w:fldChar w:fldCharType="end"/>
-      </w:r>
-      <w:bookmarkEnd w:id="53"/>
+      <w:fldSimple w:instr=" SEQ Obrázek \* ARABIC ">
+        <w:r>
+          <w:rPr>
+            <w:noProof/>
+          </w:rPr>
+          <w:t>13</w:t>
+        </w:r>
+      </w:fldSimple>
+      <w:bookmarkEnd w:id="54"/>
       <w:r>
         <w:t xml:space="preserve"> Zpráva bota pro změnu názvu</w:t>
       </w:r>
-      <w:bookmarkEnd w:id="54"/>
+      <w:bookmarkEnd w:id="55"/>
     </w:p>
     <w:p>
       <w:pPr>
@@ -9034,32 +8925,22 @@
       <w:pPr>
         <w:pStyle w:val="Titulek"/>
       </w:pPr>
-      <w:bookmarkStart w:id="55" w:name="_Toc113206445"/>
+      <w:bookmarkStart w:id="56" w:name="_Toc113206445"/>
       <w:r>
         <w:t xml:space="preserve">Obrázek </w:t>
       </w:r>
-      <w:r>
-        <w:fldChar w:fldCharType="begin"/>
-      </w:r>
-      <w:r>
-        <w:instrText xml:space="preserve"> SEQ Obrázek \* ARABIC </w:instrText>
-      </w:r>
-      <w:r>
-        <w:fldChar w:fldCharType="separate"/>
-      </w:r>
-      <w:r>
-        <w:rPr>
-          <w:noProof/>
-        </w:rPr>
-        <w:t>14</w:t>
-      </w:r>
-      <w:r>
-        <w:fldChar w:fldCharType="end"/>
-      </w:r>
+      <w:fldSimple w:instr=" SEQ Obrázek \* ARABIC ">
+        <w:r>
+          <w:rPr>
+            <w:noProof/>
+          </w:rPr>
+          <w:t>14</w:t>
+        </w:r>
+      </w:fldSimple>
       <w:r>
         <w:t xml:space="preserve"> Potvrzení změny názvu</w:t>
       </w:r>
-      <w:bookmarkEnd w:id="55"/>
+      <w:bookmarkEnd w:id="56"/>
     </w:p>
     <w:p>
       <w:pPr>
@@ -9110,42 +8991,32 @@
       <w:pPr>
         <w:pStyle w:val="Titulek"/>
       </w:pPr>
-      <w:bookmarkStart w:id="56" w:name="_Toc113206446"/>
+      <w:bookmarkStart w:id="57" w:name="_Toc113206446"/>
       <w:r>
         <w:t xml:space="preserve">Obrázek </w:t>
       </w:r>
-      <w:r>
-        <w:fldChar w:fldCharType="begin"/>
-      </w:r>
-      <w:r>
-        <w:instrText xml:space="preserve"> SEQ Obrázek \* ARABIC </w:instrText>
-      </w:r>
-      <w:r>
-        <w:fldChar w:fldCharType="separate"/>
-      </w:r>
-      <w:r>
-        <w:rPr>
-          <w:noProof/>
-        </w:rPr>
-        <w:t>15</w:t>
-      </w:r>
-      <w:r>
-        <w:fldChar w:fldCharType="end"/>
-      </w:r>
+      <w:fldSimple w:instr=" SEQ Obrázek \* ARABIC ">
+        <w:r>
+          <w:rPr>
+            <w:noProof/>
+          </w:rPr>
+          <w:t>15</w:t>
+        </w:r>
+      </w:fldSimple>
       <w:r>
         <w:t xml:space="preserve"> Zpráva, kdy není nalezen žádný bod</w:t>
       </w:r>
-      <w:bookmarkEnd w:id="56"/>
+      <w:bookmarkEnd w:id="57"/>
     </w:p>
     <w:p>
       <w:pPr>
         <w:pStyle w:val="Nadpis3"/>
       </w:pPr>
-      <w:bookmarkStart w:id="57" w:name="_Toc113206483"/>
+      <w:bookmarkStart w:id="58" w:name="_Toc113206483"/>
       <w:r>
         <w:t>Změna typu bodu</w:t>
       </w:r>
-      <w:bookmarkEnd w:id="57"/>
+      <w:bookmarkEnd w:id="58"/>
     </w:p>
     <w:p>
       <w:r>
@@ -9262,44 +9133,34 @@
       <w:pPr>
         <w:pStyle w:val="Titulek"/>
       </w:pPr>
-      <w:bookmarkStart w:id="58" w:name="_Ref113198070"/>
-      <w:bookmarkStart w:id="59" w:name="_Toc113206447"/>
+      <w:bookmarkStart w:id="59" w:name="_Ref113198070"/>
+      <w:bookmarkStart w:id="60" w:name="_Toc113206447"/>
       <w:r>
         <w:t xml:space="preserve">Obrázek </w:t>
       </w:r>
-      <w:r>
-        <w:fldChar w:fldCharType="begin"/>
-      </w:r>
-      <w:r>
-        <w:instrText xml:space="preserve"> SEQ Obrázek \* ARABIC </w:instrText>
-      </w:r>
-      <w:r>
-        <w:fldChar w:fldCharType="separate"/>
-      </w:r>
-      <w:r>
-        <w:rPr>
-          <w:noProof/>
-        </w:rPr>
-        <w:t>16</w:t>
-      </w:r>
-      <w:r>
-        <w:fldChar w:fldCharType="end"/>
-      </w:r>
-      <w:bookmarkEnd w:id="58"/>
+      <w:fldSimple w:instr=" SEQ Obrázek \* ARABIC ">
+        <w:r>
+          <w:rPr>
+            <w:noProof/>
+          </w:rPr>
+          <w:t>16</w:t>
+        </w:r>
+      </w:fldSimple>
+      <w:bookmarkEnd w:id="59"/>
       <w:r>
         <w:t xml:space="preserve"> Výběr nového typu bodu</w:t>
       </w:r>
-      <w:bookmarkEnd w:id="59"/>
+      <w:bookmarkEnd w:id="60"/>
     </w:p>
     <w:p>
       <w:pPr>
         <w:pStyle w:val="Nadpis3"/>
       </w:pPr>
-      <w:bookmarkStart w:id="60" w:name="_Toc113206484"/>
+      <w:bookmarkStart w:id="61" w:name="_Toc113206484"/>
       <w:r>
         <w:t>Procházení bodů</w:t>
       </w:r>
-      <w:bookmarkEnd w:id="60"/>
+      <w:bookmarkEnd w:id="61"/>
     </w:p>
     <w:p>
       <w:r>
@@ -9391,42 +9252,32 @@
       <w:pPr>
         <w:pStyle w:val="Titulek"/>
       </w:pPr>
-      <w:bookmarkStart w:id="61" w:name="_Toc113206448"/>
+      <w:bookmarkStart w:id="62" w:name="_Toc113206448"/>
       <w:r>
         <w:t xml:space="preserve">Obrázek </w:t>
       </w:r>
-      <w:r>
-        <w:fldChar w:fldCharType="begin"/>
-      </w:r>
-      <w:r>
-        <w:instrText xml:space="preserve"> SEQ Obrázek \* ARABIC </w:instrText>
-      </w:r>
-      <w:r>
-        <w:fldChar w:fldCharType="separate"/>
-      </w:r>
-      <w:r>
-        <w:rPr>
-          <w:noProof/>
-        </w:rPr>
-        <w:t>17</w:t>
-      </w:r>
-      <w:r>
-        <w:fldChar w:fldCharType="end"/>
-      </w:r>
+      <w:fldSimple w:instr=" SEQ Obrázek \* ARABIC ">
+        <w:r>
+          <w:rPr>
+            <w:noProof/>
+          </w:rPr>
+          <w:t>17</w:t>
+        </w:r>
+      </w:fldSimple>
       <w:r>
         <w:t xml:space="preserve"> Ukázka stránkového zobrazení hledaných bodů</w:t>
       </w:r>
-      <w:bookmarkEnd w:id="61"/>
+      <w:bookmarkEnd w:id="62"/>
     </w:p>
     <w:p>
       <w:pPr>
         <w:pStyle w:val="Nadpis3"/>
       </w:pPr>
-      <w:bookmarkStart w:id="62" w:name="_Toc113206485"/>
+      <w:bookmarkStart w:id="63" w:name="_Toc113206485"/>
       <w:r>
         <w:t>Hlášení raidů</w:t>
       </w:r>
-      <w:bookmarkEnd w:id="62"/>
+      <w:bookmarkEnd w:id="63"/>
     </w:p>
     <w:p>
       <w:r>
@@ -9449,7 +9300,13 @@
         <w:t xml:space="preserve">Bot </w:t>
       </w:r>
       <w:r>
-        <w:t xml:space="preserve">každou zprávu zpracuje a pokusí se nalézt všechny potřebné informace. V případě nalezení informace je vzápětí ze zadaného textu odebrána, aby bylo jednodušší analyzovat zbylý text a s vetší pravděpodobností rozpoznat všechny informace. Nejprve je v textu vyhledán kanál pro diskuzi. </w:t>
+        <w:t>každou zprávu zpracuje a pokusí se nalézt všechny potřebné informace. V případě nalezení informace je vzápětí ze zadaného textu odebrána, aby bylo jednodušší analyzovat zbylý text a s v</w:t>
+      </w:r>
+      <w:r>
+        <w:t>ě</w:t>
+      </w:r>
+      <w:r>
+        <w:t xml:space="preserve">tší pravděpodobností rozpoznat všechny informace. Nejprve je v textu vyhledán kanál pro diskuzi. </w:t>
       </w:r>
       <w:r>
         <w:t xml:space="preserve">Následuje hledání emotikonu, který může být použit místo názvu pokémona. Jako další se hledá čas líhnutí nebo </w:t>
@@ -9559,43 +9416,33 @@
       <w:pPr>
         <w:pStyle w:val="Titulek"/>
       </w:pPr>
-      <w:bookmarkStart w:id="63" w:name="_Toc113206449"/>
+      <w:bookmarkStart w:id="64" w:name="_Toc113206449"/>
       <w:r>
         <w:t xml:space="preserve">Obrázek </w:t>
       </w:r>
-      <w:r>
-        <w:fldChar w:fldCharType="begin"/>
-      </w:r>
-      <w:r>
-        <w:instrText xml:space="preserve"> SEQ Obrázek \* ARABIC </w:instrText>
-      </w:r>
-      <w:r>
-        <w:fldChar w:fldCharType="separate"/>
-      </w:r>
-      <w:r>
-        <w:rPr>
-          <w:noProof/>
-        </w:rPr>
-        <w:t>18</w:t>
-      </w:r>
-      <w:r>
-        <w:fldChar w:fldCharType="end"/>
-      </w:r>
+      <w:fldSimple w:instr=" SEQ Obrázek \* ARABIC ">
+        <w:r>
+          <w:rPr>
+            <w:noProof/>
+          </w:rPr>
+          <w:t>18</w:t>
+        </w:r>
+      </w:fldSimple>
       <w:r>
         <w:t xml:space="preserve"> Zpráva nahlášení raidu</w:t>
       </w:r>
-      <w:bookmarkEnd w:id="63"/>
+      <w:bookmarkEnd w:id="64"/>
     </w:p>
     <w:p>
       <w:pPr>
         <w:pStyle w:val="Nadpis3"/>
       </w:pPr>
-      <w:bookmarkStart w:id="64" w:name="_Toc113206486"/>
+      <w:bookmarkStart w:id="65" w:name="_Toc113206486"/>
       <w:r>
         <w:lastRenderedPageBreak/>
         <w:t>Ukázání zájmu</w:t>
       </w:r>
-      <w:bookmarkEnd w:id="64"/>
+      <w:bookmarkEnd w:id="65"/>
     </w:p>
     <w:p>
       <w:r>
@@ -9662,10 +9509,7 @@
         <w:fldChar w:fldCharType="begin"/>
       </w:r>
       <w:r>
-        <w:instrText xml:space="preserve"> REF _Ref113199591 \h </w:instrText>
-      </w:r>
-      <w:r>
-        <w:instrText xml:space="preserve"> \* MERGEFORMAT </w:instrText>
+        <w:instrText xml:space="preserve"> REF _Ref113199591 \h  \* MERGEFORMAT </w:instrText>
       </w:r>
       <w:r>
         <w:fldChar w:fldCharType="separate"/>
@@ -9691,6 +9535,9 @@
         <w:pStyle w:val="Obrzek"/>
       </w:pPr>
       <w:r>
+        <w:rPr>
+          <w:noProof/>
+        </w:rPr>
         <w:drawing>
           <wp:inline distT="0" distB="0" distL="0" distR="0" wp14:anchorId="0326D7DE" wp14:editId="19DA5A25">
             <wp:extent cx="2749862" cy="2343150"/>
@@ -9732,44 +9579,34 @@
       <w:pPr>
         <w:pStyle w:val="Titulek"/>
       </w:pPr>
-      <w:bookmarkStart w:id="65" w:name="_Ref113199591"/>
-      <w:bookmarkStart w:id="66" w:name="_Toc113206450"/>
+      <w:bookmarkStart w:id="66" w:name="_Ref113199591"/>
+      <w:bookmarkStart w:id="67" w:name="_Toc113206450"/>
       <w:r>
         <w:t xml:space="preserve">Obrázek </w:t>
       </w:r>
-      <w:r>
-        <w:fldChar w:fldCharType="begin"/>
-      </w:r>
-      <w:r>
-        <w:instrText xml:space="preserve"> SEQ Obrázek \* ARABIC </w:instrText>
-      </w:r>
-      <w:r>
-        <w:fldChar w:fldCharType="separate"/>
-      </w:r>
-      <w:r>
-        <w:rPr>
-          <w:noProof/>
-        </w:rPr>
-        <w:t>19</w:t>
-      </w:r>
-      <w:r>
-        <w:fldChar w:fldCharType="end"/>
-      </w:r>
-      <w:bookmarkEnd w:id="65"/>
+      <w:fldSimple w:instr=" SEQ Obrázek \* ARABIC ">
+        <w:r>
+          <w:rPr>
+            <w:noProof/>
+          </w:rPr>
+          <w:t>19</w:t>
+        </w:r>
+      </w:fldSimple>
+      <w:bookmarkEnd w:id="66"/>
       <w:r>
         <w:t xml:space="preserve"> Přehled raidu a hráčů, kteří mají zájem</w:t>
       </w:r>
-      <w:bookmarkEnd w:id="66"/>
+      <w:bookmarkEnd w:id="67"/>
     </w:p>
     <w:p>
       <w:pPr>
         <w:pStyle w:val="Nadpis3"/>
       </w:pPr>
-      <w:bookmarkStart w:id="67" w:name="_Toc113206487"/>
+      <w:bookmarkStart w:id="68" w:name="_Toc113206487"/>
       <w:r>
         <w:t>Nastavení srazu</w:t>
       </w:r>
-      <w:bookmarkEnd w:id="67"/>
+      <w:bookmarkEnd w:id="68"/>
     </w:p>
     <w:p>
       <w:r>
@@ -9822,25 +9659,7 @@
         <w:t>#domluvené-srazy</w:t>
       </w:r>
       <w:r>
-        <w:t xml:space="preserve"> napíše</w:t>
-      </w:r>
-      <w:r>
-        <w:t xml:space="preserve"> zpráva o </w:t>
-      </w:r>
-      <w:r>
-        <w:t>oficiální</w:t>
-      </w:r>
-      <w:r>
-        <w:t>m</w:t>
-      </w:r>
-      <w:r>
-        <w:t xml:space="preserve"> sraz</w:t>
-      </w:r>
-      <w:r>
-        <w:t>u</w:t>
-      </w:r>
-      <w:r>
-        <w:t>, pokémon a místo raidu s odkazem na mapu pro jednodušší nalezení</w:t>
+        <w:t xml:space="preserve"> napíše zpráva o oficiálním srazu, pokémon a místo raidu s odkazem na mapu pro jednodušší nalezení</w:t>
       </w:r>
       <w:r>
         <w:t>,</w:t>
@@ -9927,34 +9746,24 @@
       <w:pPr>
         <w:pStyle w:val="Titulek"/>
       </w:pPr>
-      <w:bookmarkStart w:id="68" w:name="_Ref113201237"/>
-      <w:bookmarkStart w:id="69" w:name="_Toc113206451"/>
+      <w:bookmarkStart w:id="69" w:name="_Ref113201237"/>
+      <w:bookmarkStart w:id="70" w:name="_Toc113206451"/>
       <w:r>
         <w:t xml:space="preserve">Obrázek </w:t>
       </w:r>
-      <w:r>
-        <w:fldChar w:fldCharType="begin"/>
-      </w:r>
-      <w:r>
-        <w:instrText xml:space="preserve"> SEQ Obrázek \* ARABIC </w:instrText>
-      </w:r>
-      <w:r>
-        <w:fldChar w:fldCharType="separate"/>
-      </w:r>
-      <w:r>
-        <w:rPr>
-          <w:noProof/>
-        </w:rPr>
-        <w:t>20</w:t>
-      </w:r>
-      <w:r>
-        <w:fldChar w:fldCharType="end"/>
-      </w:r>
-      <w:bookmarkEnd w:id="68"/>
+      <w:fldSimple w:instr=" SEQ Obrázek \* ARABIC ">
+        <w:r>
+          <w:rPr>
+            <w:noProof/>
+          </w:rPr>
+          <w:t>20</w:t>
+        </w:r>
+      </w:fldSimple>
+      <w:bookmarkEnd w:id="69"/>
       <w:r>
         <w:t xml:space="preserve"> Nastavení času srazu</w:t>
       </w:r>
-      <w:bookmarkEnd w:id="69"/>
+      <w:bookmarkEnd w:id="70"/>
     </w:p>
     <w:p>
       <w:pPr>
@@ -10009,34 +9818,24 @@
           <w:highlight w:val="yellow"/>
         </w:rPr>
       </w:pPr>
-      <w:bookmarkStart w:id="70" w:name="_Ref113201251"/>
-      <w:bookmarkStart w:id="71" w:name="_Toc113206452"/>
+      <w:bookmarkStart w:id="71" w:name="_Ref113201251"/>
+      <w:bookmarkStart w:id="72" w:name="_Toc113206452"/>
       <w:r>
         <w:t xml:space="preserve">Obrázek </w:t>
       </w:r>
-      <w:r>
-        <w:fldChar w:fldCharType="begin"/>
-      </w:r>
-      <w:r>
-        <w:instrText xml:space="preserve"> SEQ Obrázek \* ARABIC </w:instrText>
-      </w:r>
-      <w:r>
-        <w:fldChar w:fldCharType="separate"/>
-      </w:r>
-      <w:r>
-        <w:rPr>
-          <w:noProof/>
-        </w:rPr>
-        <w:t>21</w:t>
-      </w:r>
-      <w:r>
-        <w:fldChar w:fldCharType="end"/>
-      </w:r>
-      <w:bookmarkEnd w:id="70"/>
+      <w:fldSimple w:instr=" SEQ Obrázek \* ARABIC ">
+        <w:r>
+          <w:rPr>
+            <w:noProof/>
+          </w:rPr>
+          <w:t>21</w:t>
+        </w:r>
+      </w:fldSimple>
+      <w:bookmarkEnd w:id="71"/>
       <w:r>
         <w:t xml:space="preserve"> Zpráva domluveného srazu</w:t>
       </w:r>
-      <w:bookmarkEnd w:id="71"/>
+      <w:bookmarkEnd w:id="72"/>
     </w:p>
     <w:p>
       <w:pPr>
@@ -10063,12 +9862,12 @@
           <w:numId w:val="0"/>
         </w:numPr>
       </w:pPr>
-      <w:bookmarkStart w:id="72" w:name="_Toc113206488"/>
+      <w:bookmarkStart w:id="73" w:name="_Toc113206488"/>
       <w:r>
         <w:lastRenderedPageBreak/>
         <w:t>Závěr</w:t>
       </w:r>
-      <w:bookmarkEnd w:id="72"/>
+      <w:bookmarkEnd w:id="73"/>
     </w:p>
     <w:p>
       <w:r>
@@ -10099,12 +9898,12 @@
           <w:numId w:val="0"/>
         </w:numPr>
       </w:pPr>
-      <w:bookmarkStart w:id="73" w:name="_Toc113206489"/>
+      <w:bookmarkStart w:id="74" w:name="_Toc113206489"/>
       <w:r>
         <w:lastRenderedPageBreak/>
         <w:t>Literatura</w:t>
       </w:r>
-      <w:bookmarkEnd w:id="73"/>
+      <w:bookmarkEnd w:id="74"/>
     </w:p>
     <w:p>
       <w:pPr>
@@ -10723,12 +10522,12 @@
           <w:numId w:val="0"/>
         </w:numPr>
       </w:pPr>
-      <w:bookmarkStart w:id="74" w:name="_Toc113206490"/>
+      <w:bookmarkStart w:id="75" w:name="_Toc113206490"/>
       <w:r>
         <w:lastRenderedPageBreak/>
         <w:t>Seznam obrázků</w:t>
       </w:r>
-      <w:bookmarkEnd w:id="74"/>
+      <w:bookmarkEnd w:id="75"/>
     </w:p>
     <w:p>
       <w:pPr>
@@ -13920,6 +13719,7 @@
   <w:style w:type="character" w:default="1" w:styleId="Standardnpsmoodstavce">
     <w:name w:val="Default Paragraph Font"/>
     <w:uiPriority w:val="1"/>
+    <w:semiHidden/>
     <w:unhideWhenUsed/>
   </w:style>
   <w:style w:type="table" w:default="1" w:styleId="Normlntabulka">

</xml_diff>